<commit_message>
Modified the certification section for my cv
</commit_message>
<xml_diff>
--- a/IanOgonjo.docx
+++ b/IanOgonjo.docx
@@ -563,11 +563,6 @@
         <w:lastRenderedPageBreak/>
         <w:t>needs of homeowners with the skills of social workers, MaidBora simplifies the process, making it more efficient and trustworthy for both parties involved.</w:t>
       </w:r>
-    </w:p>
-    <w:p>
-      <w:pPr>
-        <w:jc w:val="left"/>
-      </w:pPr>
     </w:p>
     <w:p>
       <w:pPr>
@@ -919,7 +914,7 @@
         </w:rPr>
       </w:pPr>
       <w:r>
-        <w:t>Swift Fundamentals Training</w:t>
+        <w:t xml:space="preserve">Certified – Mobile App Development with Swift </w:t>
       </w:r>
       <w:r>
         <w:tab/>
@@ -931,15 +926,6 @@
         <w:tab/>
       </w:r>
       <w:r>
-        <w:tab/>
-      </w:r>
-      <w:r>
-        <w:tab/>
-      </w:r>
-      <w:r>
-        <w:tab/>
-      </w:r>
-      <w:r>
         <w:rPr>
           <w:b/>
           <w:bCs/>
@@ -951,7 +937,7 @@
           <w:b/>
           <w:bCs/>
         </w:rPr>
-        <w:t>Present</w:t>
+        <w:t>March 2025</w:t>
       </w:r>
     </w:p>
     <w:p>
@@ -972,8 +958,18 @@
         </w:numPr>
         <w:jc w:val="left"/>
       </w:pPr>
-      <w:r>
-        <w:t>Intensive hands-on training in iOS/macOS app development using Swift</w:t>
+      <w:bookmarkStart w:id="0" w:name="OLE_LINK1"/>
+      <w:r>
+        <w:rPr>
+          <w:rStyle w:val="Strong"/>
+          <w:rFonts w:eastAsiaTheme="majorEastAsia"/>
+          <w:b w:val="0"/>
+          <w:bCs w:val="0"/>
+        </w:rPr>
+        <w:t>Engaged in an intensive, hands-on training program</w:t>
+      </w:r>
+      <w:r>
+        <w:t xml:space="preserve"> focused on iOS and macOS app development using Swift, covering both foundational concepts.</w:t>
       </w:r>
     </w:p>
     <w:p>
@@ -984,11 +980,25 @@
           <w:numId w:val="10"/>
         </w:numPr>
         <w:jc w:val="left"/>
-      </w:pPr>
-      <w:r>
-        <w:t>Developed a complete iOS application as part of the course project</w:t>
-      </w:r>
-    </w:p>
+        <w:rPr>
+          <w:b/>
+          <w:bCs/>
+        </w:rPr>
+      </w:pPr>
+      <w:r>
+        <w:rPr>
+          <w:rStyle w:val="Strong"/>
+          <w:rFonts w:eastAsiaTheme="majorEastAsia"/>
+          <w:b w:val="0"/>
+          <w:bCs w:val="0"/>
+        </w:rPr>
+        <w:t>Designed, developed, and deployed a fully functional iOS application</w:t>
+      </w:r>
+      <w:r>
+        <w:t xml:space="preserve"> as part of a comprehensive course project, applying industry best practices.</w:t>
+      </w:r>
+    </w:p>
+    <w:bookmarkEnd w:id="0"/>
     <w:p>
       <w:pPr>
         <w:pStyle w:val="ListParagraph"/>
@@ -997,75 +1007,64 @@
           <w:numId w:val="10"/>
         </w:numPr>
         <w:jc w:val="left"/>
-        <w:rPr>
-          <w:b/>
-          <w:bCs/>
-        </w:rPr>
-      </w:pPr>
-      <w:r>
-        <w:t>Gained proficiency in Swift, Xcode, and Apple’s development ecosystem</w:t>
-      </w:r>
-      <w:r>
-        <w:rPr>
-          <w:b/>
-          <w:bCs/>
-        </w:rPr>
+      </w:pPr>
+      <w:r>
+        <w:rPr>
+          <w:rStyle w:val="Strong"/>
+          <w:rFonts w:eastAsiaTheme="majorEastAsia"/>
+          <w:b w:val="0"/>
+          <w:bCs w:val="0"/>
+        </w:rPr>
+        <w:t>Built a stock inventory management system ("Stokisha")</w:t>
+      </w:r>
+      <w:r>
+        <w:rPr>
+          <w:b/>
+          <w:bCs/>
+        </w:rPr>
+        <w:t>,</w:t>
+      </w:r>
+      <w:r>
+        <w:t xml:space="preserve"> enabling small business owners to digitize stock tracking, automate sales metrics, and monitor inbound/</w:t>
+      </w:r>
+      <w:r>
+        <w:t>sales</w:t>
+      </w:r>
+      <w:r>
+        <w:t xml:space="preserve"> inventory.</w:t>
+      </w:r>
+    </w:p>
+    <w:p>
+      <w:pPr>
+        <w:pStyle w:val="ListParagraph"/>
+        <w:numPr>
+          <w:ilvl w:val="0"/>
+          <w:numId w:val="10"/>
+        </w:numPr>
+        <w:jc w:val="left"/>
+      </w:pPr>
+      <w:r>
+        <w:rPr>
+          <w:rStyle w:val="Strong"/>
+          <w:rFonts w:eastAsiaTheme="majorEastAsia"/>
+          <w:b w:val="0"/>
+          <w:bCs w:val="0"/>
+        </w:rPr>
+        <w:t>Strengthened problem-solving and debugging abilities</w:t>
+      </w:r>
+      <w:r>
+        <w:t xml:space="preserve"> through real-world coding challenges and troubleshooting common development issues.</w:t>
+      </w:r>
+      <w:r>
         <w:tab/>
       </w:r>
       <w:r>
-        <w:rPr>
-          <w:b/>
-          <w:bCs/>
-        </w:rPr>
         <w:tab/>
       </w:r>
       <w:r>
-        <w:rPr>
-          <w:b/>
-          <w:bCs/>
-        </w:rPr>
         <w:tab/>
       </w:r>
       <w:r>
-        <w:rPr>
-          <w:b/>
-          <w:bCs/>
-        </w:rPr>
-        <w:tab/>
-      </w:r>
-      <w:r>
-        <w:rPr>
-          <w:b/>
-          <w:bCs/>
-        </w:rPr>
-        <w:tab/>
-      </w:r>
-      <w:r>
-        <w:rPr>
-          <w:b/>
-          <w:bCs/>
-        </w:rPr>
-        <w:tab/>
-      </w:r>
-      <w:r>
-        <w:rPr>
-          <w:b/>
-          <w:bCs/>
-        </w:rPr>
-        <w:tab/>
-      </w:r>
-      <w:r>
-        <w:rPr>
-          <w:b/>
-          <w:bCs/>
-        </w:rPr>
-        <w:tab/>
-      </w:r>
-      <w:r>
-        <w:rPr>
-          <w:b/>
-          <w:bCs/>
-        </w:rPr>
         <w:tab/>
       </w:r>
     </w:p>
@@ -1263,13 +1262,8 @@
     </w:p>
     <w:p>
       <w:pPr>
-        <w:pStyle w:val="public-draftstyledefault-unorderedlistitem"/>
-        <w:shd w:val="clear" w:color="auto" w:fill="FFFFFF"/>
-        <w:spacing w:before="0" w:beforeAutospacing="0" w:after="0" w:afterAutospacing="0"/>
-        <w:jc w:val="left"/>
-        <w:rPr>
-          <w:rFonts w:ascii="Garamond" w:hAnsi="Garamond"/>
-        </w:rPr>
+        <w:spacing w:before="100" w:beforeAutospacing="1" w:after="100" w:afterAutospacing="1"/>
+        <w:jc w:val="left"/>
       </w:pPr>
     </w:p>
     <w:p>

</xml_diff>

<commit_message>
This is my CV
</commit_message>
<xml_diff>
--- a/IanOgonjo.docx
+++ b/IanOgonjo.docx
@@ -1361,7 +1361,34 @@
           <w:szCs w:val="22"/>
         </w:rPr>
         <w:tab/>
-        <w:t>April 2024 - Present</w:t>
+        <w:t xml:space="preserve">April 2024 </w:t>
+      </w:r>
+      <w:r>
+        <w:rPr>
+          <w:b/>
+          <w:bCs/>
+          <w:sz w:val="22"/>
+          <w:szCs w:val="22"/>
+        </w:rPr>
+        <w:t>–</w:t>
+      </w:r>
+      <w:r>
+        <w:rPr>
+          <w:b/>
+          <w:bCs/>
+          <w:sz w:val="22"/>
+          <w:szCs w:val="22"/>
+        </w:rPr>
+        <w:t xml:space="preserve"> </w:t>
+      </w:r>
+      <w:r>
+        <w:rPr>
+          <w:b/>
+          <w:bCs/>
+          <w:sz w:val="22"/>
+          <w:szCs w:val="22"/>
+        </w:rPr>
+        <w:t>May 2025</w:t>
       </w:r>
     </w:p>
     <w:p>

</xml_diff>